<commit_message>
Se agregan nuevas funciones y para el formato de datos, se crean excepsiones
</commit_message>
<xml_diff>
--- a/AMS Múltiples Reconocimientos de Puertos.docx
+++ b/AMS Múltiples Reconocimientos de Puertos.docx
@@ -23,7 +23,7 @@
           <w:color w:val="242424"/>
           <w:bdr w:val="none" w:sz="0" w:space="0" w:color="auto" w:frame="1"/>
         </w:rPr>
-        <w:t>TLP: Amber | AMS | Evento de Seguridad | DSM | Múltiples Reconocimientos de Puertos</w:t>
+        <w:t>TLP: Amber | AMS | DSM | Múltiples Reconocimientos de Puertos</w:t>
       </w:r>
     </w:p>
     <w:p>
@@ -272,7 +272,6 @@
                 <w:szCs w:val="22"/>
               </w:rPr>
             </w:pPr>
-            <w:proofErr w:type="spellStart"/>
             <w:r>
               <w:rPr>
                 <w:rStyle w:val="Textoennegrita"/>
@@ -280,17 +279,7 @@
                 <w:color w:val="424242"/>
                 <w:bdr w:val="none" w:sz="0" w:space="0" w:color="auto" w:frame="1"/>
               </w:rPr>
-              <w:t>Source</w:t>
-            </w:r>
-            <w:proofErr w:type="spellEnd"/>
-            <w:r>
-              <w:rPr>
-                <w:rStyle w:val="Textoennegrita"/>
-                <w:rFonts w:ascii="Arial" w:hAnsi="Arial" w:cs="Arial"/>
-                <w:color w:val="424242"/>
-                <w:bdr w:val="none" w:sz="0" w:space="0" w:color="auto" w:frame="1"/>
-              </w:rPr>
-              <w:t xml:space="preserve"> IP:</w:t>
+              <w:t>Source IP:</w:t>
             </w:r>
           </w:p>
         </w:tc>
@@ -562,70 +551,14 @@
                 <w:szCs w:val="22"/>
               </w:rPr>
             </w:pPr>
-            <w:proofErr w:type="spellStart"/>
             <w:r>
               <w:rPr>
                 <w:rFonts w:ascii="Arial" w:hAnsi="Arial" w:cs="Arial"/>
                 <w:color w:val="000000"/>
                 <w:bdr w:val="none" w:sz="0" w:space="0" w:color="auto" w:frame="1"/>
               </w:rPr>
-              <w:t>Reconnaissance</w:t>
-            </w:r>
-            <w:proofErr w:type="spellEnd"/>
-            <w:r>
-              <w:rPr>
-                <w:rFonts w:ascii="Arial" w:hAnsi="Arial" w:cs="Arial"/>
-                <w:color w:val="000000"/>
-                <w:bdr w:val="none" w:sz="0" w:space="0" w:color="auto" w:frame="1"/>
-              </w:rPr>
-              <w:t> </w:t>
-            </w:r>
-            <w:proofErr w:type="spellStart"/>
-            <w:r>
-              <w:rPr>
-                <w:rFonts w:ascii="Arial" w:hAnsi="Arial" w:cs="Arial"/>
-                <w:color w:val="000000"/>
-                <w:bdr w:val="none" w:sz="0" w:space="0" w:color="auto" w:frame="1"/>
-              </w:rPr>
-              <w:t>Detected</w:t>
-            </w:r>
-            <w:proofErr w:type="spellEnd"/>
-            <w:r>
-              <w:rPr>
-                <w:rFonts w:ascii="Arial" w:hAnsi="Arial" w:cs="Arial"/>
-                <w:color w:val="000000"/>
-                <w:bdr w:val="none" w:sz="0" w:space="0" w:color="auto" w:frame="1"/>
-              </w:rPr>
-              <w:t xml:space="preserve">: Network </w:t>
-            </w:r>
-            <w:proofErr w:type="spellStart"/>
-            <w:r>
-              <w:rPr>
-                <w:rFonts w:ascii="Arial" w:hAnsi="Arial" w:cs="Arial"/>
-                <w:color w:val="000000"/>
-                <w:bdr w:val="none" w:sz="0" w:space="0" w:color="auto" w:frame="1"/>
-              </w:rPr>
-              <w:t>or</w:t>
-            </w:r>
-            <w:proofErr w:type="spellEnd"/>
-            <w:r>
-              <w:rPr>
-                <w:rFonts w:ascii="Arial" w:hAnsi="Arial" w:cs="Arial"/>
-                <w:color w:val="000000"/>
-                <w:bdr w:val="none" w:sz="0" w:space="0" w:color="auto" w:frame="1"/>
-              </w:rPr>
-              <w:t xml:space="preserve"> Port </w:t>
-            </w:r>
-            <w:proofErr w:type="spellStart"/>
-            <w:r>
-              <w:rPr>
-                <w:rFonts w:ascii="Arial" w:hAnsi="Arial" w:cs="Arial"/>
-                <w:color w:val="000000"/>
-                <w:bdr w:val="none" w:sz="0" w:space="0" w:color="auto" w:frame="1"/>
-              </w:rPr>
-              <w:t>Scan</w:t>
-            </w:r>
-            <w:proofErr w:type="spellEnd"/>
+              <w:t>Reconnaissance Detected: Network or Port Scan</w:t>
+            </w:r>
           </w:p>
         </w:tc>
       </w:tr>
@@ -743,61 +676,7 @@
           <w:color w:val="242424"/>
           <w:bdr w:val="none" w:sz="0" w:space="0" w:color="auto" w:frame="1"/>
         </w:rPr>
-        <w:t xml:space="preserve">Un </w:t>
-      </w:r>
-      <w:proofErr w:type="spellStart"/>
-      <w:r>
-        <w:rPr>
-          <w:rFonts w:ascii="Arial" w:hAnsi="Arial" w:cs="Arial"/>
-          <w:color w:val="242424"/>
-          <w:bdr w:val="none" w:sz="0" w:space="0" w:color="auto" w:frame="1"/>
-        </w:rPr>
-        <w:t>network</w:t>
-      </w:r>
-      <w:proofErr w:type="spellEnd"/>
-      <w:r>
-        <w:rPr>
-          <w:rFonts w:ascii="Arial" w:hAnsi="Arial" w:cs="Arial"/>
-          <w:color w:val="242424"/>
-          <w:bdr w:val="none" w:sz="0" w:space="0" w:color="auto" w:frame="1"/>
-        </w:rPr>
-        <w:t xml:space="preserve"> </w:t>
-      </w:r>
-      <w:proofErr w:type="spellStart"/>
-      <w:r>
-        <w:rPr>
-          <w:rFonts w:ascii="Arial" w:hAnsi="Arial" w:cs="Arial"/>
-          <w:color w:val="242424"/>
-          <w:bdr w:val="none" w:sz="0" w:space="0" w:color="auto" w:frame="1"/>
-        </w:rPr>
-        <w:t>scan</w:t>
-      </w:r>
-      <w:proofErr w:type="spellEnd"/>
-      <w:r>
-        <w:rPr>
-          <w:rFonts w:ascii="Arial" w:hAnsi="Arial" w:cs="Arial"/>
-          <w:color w:val="242424"/>
-          <w:bdr w:val="none" w:sz="0" w:space="0" w:color="auto" w:frame="1"/>
-        </w:rPr>
-        <w:t xml:space="preserve"> (escaneo de red) es una técnica utilizada para identificar hosts activos y servicios en una red. El objetivo es detectar qué dispositivos están en línea, sus direcciones IP y qué servicios están disponibles en esos dispositivos. Puede realizarse utilizando varias herramientas de software y técnicas, como el ping </w:t>
-      </w:r>
-      <w:proofErr w:type="spellStart"/>
-      <w:r>
-        <w:rPr>
-          <w:rFonts w:ascii="Arial" w:hAnsi="Arial" w:cs="Arial"/>
-          <w:color w:val="242424"/>
-          <w:bdr w:val="none" w:sz="0" w:space="0" w:color="auto" w:frame="1"/>
-        </w:rPr>
-        <w:t>sweep</w:t>
-      </w:r>
-      <w:proofErr w:type="spellEnd"/>
-      <w:r>
-        <w:rPr>
-          <w:rFonts w:ascii="Arial" w:hAnsi="Arial" w:cs="Arial"/>
-          <w:color w:val="242424"/>
-          <w:bdr w:val="none" w:sz="0" w:space="0" w:color="auto" w:frame="1"/>
-        </w:rPr>
-        <w:t>, el escaneo de puertos y el escaneo de subredes.</w:t>
+        <w:t>Un network scan (escaneo de red) es una técnica utilizada para identificar hosts activos y servicios en una red. El objetivo es detectar qué dispositivos están en línea, sus direcciones IP y qué servicios están disponibles en esos dispositivos. Puede realizarse utilizando varias herramientas de software y técnicas, como el ping sweep, el escaneo de puertos y el escaneo de subredes.</w:t>
       </w:r>
     </w:p>
     <w:p>
@@ -835,43 +714,7 @@
           <w:color w:val="242424"/>
           <w:bdr w:val="none" w:sz="0" w:space="0" w:color="auto" w:frame="1"/>
         </w:rPr>
-        <w:t xml:space="preserve">Por otro lado, un </w:t>
-      </w:r>
-      <w:proofErr w:type="spellStart"/>
-      <w:r>
-        <w:rPr>
-          <w:rFonts w:ascii="Arial" w:hAnsi="Arial" w:cs="Arial"/>
-          <w:color w:val="242424"/>
-          <w:bdr w:val="none" w:sz="0" w:space="0" w:color="auto" w:frame="1"/>
-        </w:rPr>
-        <w:t>port</w:t>
-      </w:r>
-      <w:proofErr w:type="spellEnd"/>
-      <w:r>
-        <w:rPr>
-          <w:rFonts w:ascii="Arial" w:hAnsi="Arial" w:cs="Arial"/>
-          <w:color w:val="242424"/>
-          <w:bdr w:val="none" w:sz="0" w:space="0" w:color="auto" w:frame="1"/>
-        </w:rPr>
-        <w:t xml:space="preserve"> </w:t>
-      </w:r>
-      <w:proofErr w:type="spellStart"/>
-      <w:r>
-        <w:rPr>
-          <w:rFonts w:ascii="Arial" w:hAnsi="Arial" w:cs="Arial"/>
-          <w:color w:val="242424"/>
-          <w:bdr w:val="none" w:sz="0" w:space="0" w:color="auto" w:frame="1"/>
-        </w:rPr>
-        <w:t>scan</w:t>
-      </w:r>
-      <w:proofErr w:type="spellEnd"/>
-      <w:r>
-        <w:rPr>
-          <w:rFonts w:ascii="Arial" w:hAnsi="Arial" w:cs="Arial"/>
-          <w:color w:val="242424"/>
-          <w:bdr w:val="none" w:sz="0" w:space="0" w:color="auto" w:frame="1"/>
-        </w:rPr>
-        <w:t xml:space="preserve"> (escaneo de puertos) es una técnica utilizada para identificar qué puertos están abiertos en un dispositivo. Puede indicar qué servicios están disponibles en el dispositivo y puede ser utilizado por atacantes para identificar posibles vulnerabilidades de seguridad que puedan ser explotadas.</w:t>
+        <w:t>Por otro lado, un port scan (escaneo de puertos) es una técnica utilizada para identificar qué puertos están abiertos en un dispositivo. Puede indicar qué servicios están disponibles en el dispositivo y puede ser utilizado por atacantes para identificar posibles vulnerabilidades de seguridad que puedan ser explotadas.</w:t>
       </w:r>
     </w:p>
     <w:p>
@@ -909,25 +752,7 @@
           <w:color w:val="242424"/>
           <w:bdr w:val="none" w:sz="0" w:space="0" w:color="auto" w:frame="1"/>
         </w:rPr>
-        <w:t xml:space="preserve">Los equipos con las direcciones </w:t>
-      </w:r>
-      <w:proofErr w:type="spellStart"/>
-      <w:r>
-        <w:rPr>
-          <w:rFonts w:ascii="Arial" w:hAnsi="Arial" w:cs="Arial"/>
-          <w:color w:val="242424"/>
-          <w:bdr w:val="none" w:sz="0" w:space="0" w:color="auto" w:frame="1"/>
-        </w:rPr>
-        <w:t>IP´s</w:t>
-      </w:r>
-      <w:proofErr w:type="spellEnd"/>
-      <w:r>
-        <w:rPr>
-          <w:rFonts w:ascii="Arial" w:hAnsi="Arial" w:cs="Arial"/>
-          <w:color w:val="242424"/>
-          <w:bdr w:val="none" w:sz="0" w:space="0" w:color="auto" w:frame="1"/>
-        </w:rPr>
-        <w:t xml:space="preserve"> mencionadas están realizando un escaneo de la computadora o la red. Ha escaneado o intentado escanear un total de una computadora.</w:t>
+        <w:t>Los equipos con las direcciones IP´s mencionadas están realizando un escaneo de la computadora o la red. Ha escaneado o intentado escanear un total de una computadora.</w:t>
       </w:r>
     </w:p>
     <w:p>
@@ -1001,6 +826,7 @@
       </w:pPr>
       <w:r>
         <w:rPr>
+          <w:noProof/>
           <w:sz w:val="22"/>
           <w:szCs w:val="22"/>
         </w:rPr>
@@ -1186,15 +1012,6 @@
               <w:rPr>
                 <w:rStyle w:val="Textoennegrita"/>
               </w:rPr>
-              <w:t>.</w:t>
-            </w:r>
-            <w:r>
-              <w:t xml:space="preserve"> </w:t>
-            </w:r>
-            <w:r>
-              <w:rPr>
-                <w:rStyle w:val="Textoennegrita"/>
-              </w:rPr>
               <w:t>BLUESERVER02-DHL</w:t>
             </w:r>
           </w:p>
@@ -1266,7 +1083,6 @@
                 <w:szCs w:val="22"/>
               </w:rPr>
             </w:pPr>
-            <w:proofErr w:type="spellStart"/>
             <w:r>
               <w:rPr>
                 <w:rStyle w:val="Textoennegrita"/>
@@ -1274,18 +1090,7 @@
                 <w:color w:val="424242"/>
                 <w:bdr w:val="none" w:sz="0" w:space="0" w:color="auto" w:frame="1"/>
               </w:rPr>
-              <w:lastRenderedPageBreak/>
-              <w:t>Source</w:t>
-            </w:r>
-            <w:proofErr w:type="spellEnd"/>
-            <w:r>
-              <w:rPr>
-                <w:rStyle w:val="Textoennegrita"/>
-                <w:rFonts w:ascii="Arial" w:hAnsi="Arial" w:cs="Arial"/>
-                <w:color w:val="424242"/>
-                <w:bdr w:val="none" w:sz="0" w:space="0" w:color="auto" w:frame="1"/>
-              </w:rPr>
-              <w:t xml:space="preserve"> IP:</w:t>
+              <w:t>Source IP:</w:t>
             </w:r>
           </w:p>
         </w:tc>
@@ -1324,7 +1129,6 @@
                 <w:rStyle w:val="Textoennegrita"/>
                 <w:rFonts w:eastAsia="Times New Roman"/>
               </w:rPr>
-              <w:lastRenderedPageBreak/>
               <w:t>47[.]238[.]231[.]72</w:t>
             </w:r>
           </w:p>
@@ -1420,61 +1224,11 @@
                 <w:rFonts w:ascii="Arial" w:eastAsia="Times New Roman" w:hAnsi="Arial" w:cs="Arial"/>
               </w:rPr>
             </w:pPr>
-            <w:proofErr w:type="spellStart"/>
             <w:r>
               <w:rPr>
                 <w:rFonts w:ascii="Arial" w:eastAsia="Times New Roman" w:hAnsi="Arial" w:cs="Arial"/>
               </w:rPr>
-              <w:t>Reconnaissance</w:t>
-            </w:r>
-            <w:proofErr w:type="spellEnd"/>
-            <w:r>
-              <w:rPr>
-                <w:rFonts w:ascii="Arial" w:eastAsia="Times New Roman" w:hAnsi="Arial" w:cs="Arial"/>
-              </w:rPr>
-              <w:t xml:space="preserve"> </w:t>
-            </w:r>
-            <w:proofErr w:type="spellStart"/>
-            <w:r>
-              <w:rPr>
-                <w:rFonts w:ascii="Arial" w:eastAsia="Times New Roman" w:hAnsi="Arial" w:cs="Arial"/>
-              </w:rPr>
-              <w:t>Detected</w:t>
-            </w:r>
-            <w:proofErr w:type="spellEnd"/>
-            <w:r>
-              <w:rPr>
-                <w:rFonts w:ascii="Arial" w:eastAsia="Times New Roman" w:hAnsi="Arial" w:cs="Arial"/>
-              </w:rPr>
-              <w:t xml:space="preserve">: </w:t>
-            </w:r>
-            <w:proofErr w:type="spellStart"/>
-            <w:r>
-              <w:rPr>
-                <w:rFonts w:ascii="Arial" w:eastAsia="Times New Roman" w:hAnsi="Arial" w:cs="Arial"/>
-              </w:rPr>
-              <w:t>Computer</w:t>
-            </w:r>
-            <w:proofErr w:type="spellEnd"/>
-            <w:r>
-              <w:rPr>
-                <w:rFonts w:ascii="Arial" w:eastAsia="Times New Roman" w:hAnsi="Arial" w:cs="Arial"/>
-              </w:rPr>
-              <w:t xml:space="preserve"> OS </w:t>
-            </w:r>
-            <w:proofErr w:type="spellStart"/>
-            <w:r>
-              <w:rPr>
-                <w:rFonts w:ascii="Arial" w:eastAsia="Times New Roman" w:hAnsi="Arial" w:cs="Arial"/>
-              </w:rPr>
-              <w:t>Fingerprint</w:t>
-            </w:r>
-            <w:proofErr w:type="spellEnd"/>
-            <w:r>
-              <w:rPr>
-                <w:rFonts w:ascii="Arial" w:eastAsia="Times New Roman" w:hAnsi="Arial" w:cs="Arial"/>
-              </w:rPr>
-              <w:t xml:space="preserve"> Probe</w:t>
+              <w:t>Reconnaissance Detected: Computer OS Fingerprint Probe</w:t>
             </w:r>
           </w:p>
         </w:tc>
@@ -1611,25 +1365,7 @@
           <w:color w:val="242424"/>
           <w:bdr w:val="none" w:sz="0" w:space="0" w:color="auto" w:frame="1"/>
         </w:rPr>
-        <w:t xml:space="preserve"> OS </w:t>
-      </w:r>
-      <w:proofErr w:type="spellStart"/>
-      <w:r>
-        <w:rPr>
-          <w:rFonts w:ascii="Arial" w:hAnsi="Arial" w:cs="Arial"/>
-          <w:color w:val="242424"/>
-          <w:bdr w:val="none" w:sz="0" w:space="0" w:color="auto" w:frame="1"/>
-        </w:rPr>
-        <w:t>Fingerprinting</w:t>
-      </w:r>
-      <w:proofErr w:type="spellEnd"/>
-      <w:r>
-        <w:rPr>
-          <w:rFonts w:ascii="Arial" w:hAnsi="Arial" w:cs="Arial"/>
-          <w:color w:val="242424"/>
-          <w:bdr w:val="none" w:sz="0" w:space="0" w:color="auto" w:frame="1"/>
-        </w:rPr>
-        <w:t xml:space="preserve"> es utilizado por profesionales de seguridad y hackers para mapear redes remotas y determinar qué vulnerabilidades pueden estar presentes para explotar.</w:t>
+        <w:t> OS Fingerprinting es utilizado por profesionales de seguridad y hackers para mapear redes remotas y determinar qué vulnerabilidades pueden estar presentes para explotar.</w:t>
       </w:r>
     </w:p>
     <w:p>
@@ -1648,25 +1384,7 @@
           <w:color w:val="242424"/>
           <w:bdr w:val="none" w:sz="0" w:space="0" w:color="auto" w:frame="1"/>
         </w:rPr>
-        <w:t xml:space="preserve">Los equipos con las direcciones </w:t>
-      </w:r>
-      <w:proofErr w:type="spellStart"/>
-      <w:r>
-        <w:rPr>
-          <w:rFonts w:ascii="Arial" w:hAnsi="Arial" w:cs="Arial"/>
-          <w:color w:val="242424"/>
-          <w:bdr w:val="none" w:sz="0" w:space="0" w:color="auto" w:frame="1"/>
-        </w:rPr>
-        <w:t>IP´s</w:t>
-      </w:r>
-      <w:proofErr w:type="spellEnd"/>
-      <w:r>
-        <w:rPr>
-          <w:rFonts w:ascii="Arial" w:hAnsi="Arial" w:cs="Arial"/>
-          <w:color w:val="242424"/>
-          <w:bdr w:val="none" w:sz="0" w:space="0" w:color="auto" w:frame="1"/>
-        </w:rPr>
-        <w:t xml:space="preserve"> mencionadas intentaron realizar una sonda de "huella digital" para identificar el sistema operativo</w:t>
+        <w:t>Los equipos con las direcciones IP´s mencionadas intentaron realizar una sonda de "huella digital" para identificar el sistema operativo</w:t>
       </w:r>
     </w:p>
     <w:p>
@@ -1739,6 +1457,7 @@
       </w:pPr>
       <w:r>
         <w:rPr>
+          <w:noProof/>
           <w:sz w:val="22"/>
           <w:szCs w:val="22"/>
         </w:rPr>
@@ -1897,14 +1616,12 @@
                 <w:rFonts w:ascii="Arial" w:eastAsia="Times New Roman" w:hAnsi="Arial" w:cs="Arial"/>
               </w:rPr>
             </w:pPr>
-            <w:proofErr w:type="spellStart"/>
             <w:r>
               <w:rPr>
                 <w:rFonts w:ascii="Arial" w:eastAsia="Times New Roman" w:hAnsi="Arial" w:cs="Arial"/>
               </w:rPr>
               <w:t>AppserverRE</w:t>
             </w:r>
-            <w:proofErr w:type="spellEnd"/>
           </w:p>
           <w:p>
             <w:pPr>
@@ -1939,21 +1656,7 @@
               <w:rPr>
                 <w:rFonts w:ascii="Arial" w:eastAsia="Times New Roman" w:hAnsi="Arial" w:cs="Arial"/>
               </w:rPr>
-              <w:t>SMTPSVRCFDINET[.]</w:t>
-            </w:r>
-            <w:proofErr w:type="spellStart"/>
-            <w:r>
-              <w:rPr>
-                <w:rFonts w:ascii="Arial" w:eastAsia="Times New Roman" w:hAnsi="Arial" w:cs="Arial"/>
-              </w:rPr>
-              <w:t>ams</w:t>
-            </w:r>
-            <w:proofErr w:type="spellEnd"/>
-            <w:r>
-              <w:rPr>
-                <w:rFonts w:ascii="Arial" w:eastAsia="Times New Roman" w:hAnsi="Arial" w:cs="Arial"/>
-              </w:rPr>
-              <w:t>[.]local</w:t>
+              <w:t>SMTPSVRCFDINET[.]ams[.]local</w:t>
             </w:r>
           </w:p>
           <w:p>
@@ -1967,19 +1670,11 @@
                 <w:rFonts w:ascii="Arial" w:eastAsia="Times New Roman" w:hAnsi="Arial" w:cs="Arial"/>
               </w:rPr>
             </w:pPr>
-            <w:proofErr w:type="spellStart"/>
             <w:r>
               <w:rPr>
                 <w:rFonts w:ascii="Arial" w:eastAsia="Times New Roman" w:hAnsi="Arial" w:cs="Arial"/>
               </w:rPr>
-              <w:t>DBserverRe</w:t>
-            </w:r>
-            <w:proofErr w:type="spellEnd"/>
-            <w:r>
-              <w:rPr>
-                <w:rFonts w:ascii="Arial" w:eastAsia="Times New Roman" w:hAnsi="Arial" w:cs="Arial"/>
-              </w:rPr>
-              <w:t>-QA</w:t>
+              <w:t>DBserverRe-QA</w:t>
             </w:r>
           </w:p>
           <w:p>
@@ -1997,30 +1692,8 @@
               <w:rPr>
                 <w:rFonts w:ascii="Arial" w:eastAsia="Times New Roman" w:hAnsi="Arial" w:cs="Arial"/>
               </w:rPr>
-              <w:t>srvhsprdblue03[.]</w:t>
-            </w:r>
-            <w:proofErr w:type="spellStart"/>
-            <w:r>
-              <w:rPr>
-                <w:rFonts w:ascii="Arial" w:eastAsia="Times New Roman" w:hAnsi="Arial" w:cs="Arial"/>
-              </w:rPr>
-              <w:t>humansite</w:t>
-            </w:r>
-            <w:proofErr w:type="spellEnd"/>
-            <w:r>
-              <w:rPr>
-                <w:rFonts w:ascii="Arial" w:eastAsia="Times New Roman" w:hAnsi="Arial" w:cs="Arial"/>
-              </w:rPr>
-              <w:t>[.]</w:t>
-            </w:r>
-            <w:proofErr w:type="spellStart"/>
-            <w:r>
-              <w:rPr>
-                <w:rFonts w:ascii="Arial" w:eastAsia="Times New Roman" w:hAnsi="Arial" w:cs="Arial"/>
-              </w:rPr>
-              <w:t>int</w:t>
-            </w:r>
-            <w:proofErr w:type="spellEnd"/>
+              <w:t>srvhsprdblue03[.]humansite[.]int</w:t>
+            </w:r>
           </w:p>
           <w:p>
             <w:pPr>
@@ -2051,14 +1724,12 @@
                 <w:rFonts w:ascii="Arial" w:eastAsia="Times New Roman" w:hAnsi="Arial" w:cs="Arial"/>
               </w:rPr>
             </w:pPr>
-            <w:proofErr w:type="spellStart"/>
             <w:r>
               <w:rPr>
                 <w:rFonts w:ascii="Arial" w:eastAsia="Times New Roman" w:hAnsi="Arial" w:cs="Arial"/>
               </w:rPr>
               <w:t>DbserverRecibo</w:t>
             </w:r>
-            <w:proofErr w:type="spellEnd"/>
           </w:p>
           <w:p>
             <w:pPr>
@@ -2071,14 +1742,12 @@
                 <w:rFonts w:ascii="Arial" w:eastAsia="Times New Roman" w:hAnsi="Arial" w:cs="Arial"/>
               </w:rPr>
             </w:pPr>
-            <w:proofErr w:type="spellStart"/>
             <w:r>
               <w:rPr>
                 <w:rFonts w:ascii="Arial" w:eastAsia="Times New Roman" w:hAnsi="Arial" w:cs="Arial"/>
               </w:rPr>
               <w:t>DbserverDev</w:t>
             </w:r>
-            <w:proofErr w:type="spellEnd"/>
           </w:p>
           <w:p>
             <w:pPr>
@@ -2091,19 +1760,11 @@
                 <w:rFonts w:ascii="Arial" w:eastAsia="Times New Roman" w:hAnsi="Arial" w:cs="Arial"/>
               </w:rPr>
             </w:pPr>
-            <w:proofErr w:type="spellStart"/>
             <w:r>
               <w:rPr>
                 <w:rFonts w:ascii="Arial" w:eastAsia="Times New Roman" w:hAnsi="Arial" w:cs="Arial"/>
               </w:rPr>
-              <w:t>AppserverRE</w:t>
-            </w:r>
-            <w:proofErr w:type="spellEnd"/>
-            <w:r>
-              <w:rPr>
-                <w:rFonts w:ascii="Arial" w:eastAsia="Times New Roman" w:hAnsi="Arial" w:cs="Arial"/>
-              </w:rPr>
-              <w:t>-QA</w:t>
+              <w:t>AppserverRE-QA</w:t>
             </w:r>
           </w:p>
           <w:p>
@@ -2117,14 +1778,12 @@
                 <w:rFonts w:ascii="Arial" w:eastAsia="Times New Roman" w:hAnsi="Arial" w:cs="Arial"/>
               </w:rPr>
             </w:pPr>
-            <w:proofErr w:type="spellStart"/>
             <w:r>
               <w:rPr>
                 <w:rFonts w:ascii="Arial" w:eastAsia="Times New Roman" w:hAnsi="Arial" w:cs="Arial"/>
               </w:rPr>
               <w:t>appserverDev</w:t>
             </w:r>
-            <w:proofErr w:type="spellEnd"/>
           </w:p>
           <w:p>
             <w:pPr>
@@ -2155,33 +1814,11 @@
                 <w:rFonts w:ascii="Arial" w:eastAsia="Times New Roman" w:hAnsi="Arial" w:cs="Arial"/>
               </w:rPr>
             </w:pPr>
-            <w:proofErr w:type="spellStart"/>
             <w:r>
               <w:rPr>
                 <w:rFonts w:ascii="Arial" w:eastAsia="Times New Roman" w:hAnsi="Arial" w:cs="Arial"/>
               </w:rPr>
-              <w:t>smtpserverhs</w:t>
-            </w:r>
-            <w:proofErr w:type="spellEnd"/>
-            <w:r>
-              <w:rPr>
-                <w:rFonts w:ascii="Arial" w:eastAsia="Times New Roman" w:hAnsi="Arial" w:cs="Arial"/>
-              </w:rPr>
-              <w:t>[.]</w:t>
-            </w:r>
-            <w:proofErr w:type="spellStart"/>
-            <w:r>
-              <w:rPr>
-                <w:rFonts w:ascii="Arial" w:eastAsia="Times New Roman" w:hAnsi="Arial" w:cs="Arial"/>
-              </w:rPr>
-              <w:t>ams</w:t>
-            </w:r>
-            <w:proofErr w:type="spellEnd"/>
-            <w:r>
-              <w:rPr>
-                <w:rFonts w:ascii="Arial" w:eastAsia="Times New Roman" w:hAnsi="Arial" w:cs="Arial"/>
-              </w:rPr>
-              <w:t>[.]local</w:t>
+              <w:t>smtpserverhs[.]ams[.]local</w:t>
             </w:r>
           </w:p>
           <w:p>
@@ -2199,21 +1836,7 @@
               <w:rPr>
                 <w:rFonts w:ascii="Arial" w:eastAsia="Times New Roman" w:hAnsi="Arial" w:cs="Arial"/>
               </w:rPr>
-              <w:t>SMTPSERVERENL[.]</w:t>
-            </w:r>
-            <w:proofErr w:type="spellStart"/>
-            <w:r>
-              <w:rPr>
-                <w:rFonts w:ascii="Arial" w:eastAsia="Times New Roman" w:hAnsi="Arial" w:cs="Arial"/>
-              </w:rPr>
-              <w:t>ams</w:t>
-            </w:r>
-            <w:proofErr w:type="spellEnd"/>
-            <w:r>
-              <w:rPr>
-                <w:rFonts w:ascii="Arial" w:eastAsia="Times New Roman" w:hAnsi="Arial" w:cs="Arial"/>
-              </w:rPr>
-              <w:t>[.]local</w:t>
+              <w:t>SMTPSERVERENL[.]ams[.]local</w:t>
             </w:r>
           </w:p>
         </w:tc>
@@ -2266,7 +1889,6 @@
                 <w:szCs w:val="22"/>
               </w:rPr>
             </w:pPr>
-            <w:proofErr w:type="spellStart"/>
             <w:r>
               <w:rPr>
                 <w:rStyle w:val="Textoennegrita"/>
@@ -2274,17 +1896,7 @@
                 <w:color w:val="424242"/>
                 <w:bdr w:val="none" w:sz="0" w:space="0" w:color="auto" w:frame="1"/>
               </w:rPr>
-              <w:t>Source</w:t>
-            </w:r>
-            <w:proofErr w:type="spellEnd"/>
-            <w:r>
-              <w:rPr>
-                <w:rStyle w:val="Textoennegrita"/>
-                <w:rFonts w:ascii="Arial" w:hAnsi="Arial" w:cs="Arial"/>
-                <w:color w:val="424242"/>
-                <w:bdr w:val="none" w:sz="0" w:space="0" w:color="auto" w:frame="1"/>
-              </w:rPr>
-              <w:t xml:space="preserve"> IP:</w:t>
+              <w:t>Source IP:</w:t>
             </w:r>
           </w:p>
         </w:tc>
@@ -2757,42 +2369,12 @@
                 <w:rFonts w:ascii="Arial" w:eastAsia="Times New Roman" w:hAnsi="Arial" w:cs="Arial"/>
               </w:rPr>
             </w:pPr>
-            <w:proofErr w:type="spellStart"/>
             <w:r>
               <w:rPr>
                 <w:rFonts w:ascii="Arial" w:eastAsia="Times New Roman" w:hAnsi="Arial" w:cs="Arial"/>
               </w:rPr>
-              <w:t>Reconnaissance</w:t>
-            </w:r>
-            <w:proofErr w:type="spellEnd"/>
-            <w:r>
-              <w:rPr>
-                <w:rFonts w:ascii="Arial" w:eastAsia="Times New Roman" w:hAnsi="Arial" w:cs="Arial"/>
-              </w:rPr>
-              <w:t xml:space="preserve"> </w:t>
-            </w:r>
-            <w:proofErr w:type="spellStart"/>
-            <w:r>
-              <w:rPr>
-                <w:rFonts w:ascii="Arial" w:eastAsia="Times New Roman" w:hAnsi="Arial" w:cs="Arial"/>
-              </w:rPr>
-              <w:t>Detected</w:t>
-            </w:r>
-            <w:proofErr w:type="spellEnd"/>
-            <w:r>
-              <w:rPr>
-                <w:rFonts w:ascii="Arial" w:eastAsia="Times New Roman" w:hAnsi="Arial" w:cs="Arial"/>
-              </w:rPr>
-              <w:t>: TCP SYNFIN </w:t>
-            </w:r>
-            <w:proofErr w:type="spellStart"/>
-            <w:r>
-              <w:rPr>
-                <w:rFonts w:ascii="Arial" w:eastAsia="Times New Roman" w:hAnsi="Arial" w:cs="Arial"/>
-              </w:rPr>
-              <w:t>Scan</w:t>
-            </w:r>
-            <w:proofErr w:type="spellEnd"/>
+              <w:t>Reconnaissance Detected: TCP SYNFIN Scan</w:t>
+            </w:r>
           </w:p>
         </w:tc>
       </w:tr>
@@ -3008,7 +2590,6 @@
                 <w:szCs w:val="22"/>
               </w:rPr>
             </w:pPr>
-            <w:proofErr w:type="spellStart"/>
             <w:r>
               <w:rPr>
                 <w:rFonts w:ascii="Aptos Narrow" w:eastAsia="Times New Roman" w:hAnsi="Aptos Narrow" w:cs="Times New Roman"/>
@@ -3018,57 +2599,8 @@
                 <w:sz w:val="22"/>
                 <w:szCs w:val="22"/>
               </w:rPr>
-              <w:t>Reconnaissance</w:t>
-            </w:r>
-            <w:proofErr w:type="spellEnd"/>
-            <w:r>
-              <w:rPr>
-                <w:rFonts w:ascii="Aptos Narrow" w:eastAsia="Times New Roman" w:hAnsi="Aptos Narrow" w:cs="Times New Roman"/>
-                <w:b/>
-                <w:bCs/>
-                <w:color w:val="000000"/>
-                <w:sz w:val="22"/>
-                <w:szCs w:val="22"/>
-              </w:rPr>
-              <w:t xml:space="preserve"> </w:t>
-            </w:r>
-            <w:proofErr w:type="spellStart"/>
-            <w:r>
-              <w:rPr>
-                <w:rFonts w:ascii="Aptos Narrow" w:eastAsia="Times New Roman" w:hAnsi="Aptos Narrow" w:cs="Times New Roman"/>
-                <w:b/>
-                <w:bCs/>
-                <w:color w:val="000000"/>
-                <w:sz w:val="22"/>
-                <w:szCs w:val="22"/>
-              </w:rPr>
-              <w:t>Detected</w:t>
-            </w:r>
-            <w:proofErr w:type="spellEnd"/>
-            <w:r>
-              <w:rPr>
-                <w:rFonts w:ascii="Aptos Narrow" w:eastAsia="Times New Roman" w:hAnsi="Aptos Narrow" w:cs="Times New Roman"/>
-                <w:b/>
-                <w:bCs/>
-                <w:color w:val="000000"/>
-                <w:sz w:val="22"/>
-                <w:szCs w:val="22"/>
-              </w:rPr>
-              <w:t xml:space="preserve">: TCP SYNFIN </w:t>
-            </w:r>
-            <w:proofErr w:type="spellStart"/>
-            <w:r>
-              <w:rPr>
-                <w:rFonts w:ascii="Aptos Narrow" w:eastAsia="Times New Roman" w:hAnsi="Aptos Narrow" w:cs="Times New Roman"/>
-                <w:b/>
-                <w:bCs/>
-                <w:color w:val="000000"/>
-                <w:sz w:val="22"/>
-                <w:szCs w:val="22"/>
-              </w:rPr>
-              <w:t>Scan</w:t>
-            </w:r>
-            <w:proofErr w:type="spellEnd"/>
+              <w:t>Reconnaissance Detected: TCP SYNFIN Scan</w:t>
+            </w:r>
           </w:p>
         </w:tc>
         <w:tc>
@@ -3098,7 +2630,6 @@
                 <w:szCs w:val="22"/>
               </w:rPr>
             </w:pPr>
-            <w:proofErr w:type="spellStart"/>
             <w:r>
               <w:rPr>
                 <w:rFonts w:ascii="Aptos Narrow" w:eastAsia="Times New Roman" w:hAnsi="Aptos Narrow" w:cs="Times New Roman"/>
@@ -3110,7 +2641,6 @@
               </w:rPr>
               <w:t>appserverDev</w:t>
             </w:r>
-            <w:proofErr w:type="spellEnd"/>
           </w:p>
         </w:tc>
         <w:tc>
@@ -3834,7 +3364,6 @@
                 <w:szCs w:val="22"/>
               </w:rPr>
             </w:pPr>
-            <w:proofErr w:type="spellStart"/>
             <w:r>
               <w:rPr>
                 <w:rFonts w:ascii="Aptos Narrow" w:eastAsia="Times New Roman" w:hAnsi="Aptos Narrow" w:cs="Times New Roman"/>
@@ -3846,7 +3375,6 @@
               </w:rPr>
               <w:t>AppserverRE</w:t>
             </w:r>
-            <w:proofErr w:type="spellEnd"/>
           </w:p>
         </w:tc>
         <w:tc>
@@ -5110,7 +4638,6 @@
                 <w:szCs w:val="22"/>
               </w:rPr>
             </w:pPr>
-            <w:proofErr w:type="spellStart"/>
             <w:r>
               <w:rPr>
                 <w:rFonts w:ascii="Aptos Narrow" w:eastAsia="Times New Roman" w:hAnsi="Aptos Narrow" w:cs="Times New Roman"/>
@@ -5120,19 +4647,7 @@
                 <w:sz w:val="22"/>
                 <w:szCs w:val="22"/>
               </w:rPr>
-              <w:t>AppserverRE</w:t>
-            </w:r>
-            <w:proofErr w:type="spellEnd"/>
-            <w:r>
-              <w:rPr>
-                <w:rFonts w:ascii="Aptos Narrow" w:eastAsia="Times New Roman" w:hAnsi="Aptos Narrow" w:cs="Times New Roman"/>
-                <w:b/>
-                <w:bCs/>
-                <w:color w:val="000000"/>
-                <w:sz w:val="22"/>
-                <w:szCs w:val="22"/>
-              </w:rPr>
-              <w:t>-QA</w:t>
+              <w:t>AppserverRE-QA</w:t>
             </w:r>
           </w:p>
         </w:tc>
@@ -6577,7 +6092,6 @@
                 <w:szCs w:val="22"/>
               </w:rPr>
             </w:pPr>
-            <w:proofErr w:type="spellStart"/>
             <w:r>
               <w:rPr>
                 <w:rFonts w:ascii="Aptos Narrow" w:eastAsia="Times New Roman" w:hAnsi="Aptos Narrow" w:cs="Times New Roman"/>
@@ -6589,7 +6103,6 @@
               </w:rPr>
               <w:t>DbserverDev</w:t>
             </w:r>
-            <w:proofErr w:type="spellEnd"/>
           </w:p>
         </w:tc>
         <w:tc>
@@ -7133,7 +6646,6 @@
                 <w:szCs w:val="22"/>
               </w:rPr>
             </w:pPr>
-            <w:proofErr w:type="spellStart"/>
             <w:r>
               <w:rPr>
                 <w:rFonts w:ascii="Aptos Narrow" w:eastAsia="Times New Roman" w:hAnsi="Aptos Narrow" w:cs="Times New Roman"/>
@@ -7145,7 +6657,6 @@
               </w:rPr>
               <w:t>DbserverRecibo</w:t>
             </w:r>
-            <w:proofErr w:type="spellEnd"/>
           </w:p>
         </w:tc>
         <w:tc>
@@ -8409,7 +7920,6 @@
                 <w:szCs w:val="22"/>
               </w:rPr>
             </w:pPr>
-            <w:proofErr w:type="spellStart"/>
             <w:r>
               <w:rPr>
                 <w:rFonts w:ascii="Aptos Narrow" w:eastAsia="Times New Roman" w:hAnsi="Aptos Narrow" w:cs="Times New Roman"/>
@@ -8419,19 +7929,7 @@
                 <w:sz w:val="22"/>
                 <w:szCs w:val="22"/>
               </w:rPr>
-              <w:t>DBserverRe</w:t>
-            </w:r>
-            <w:proofErr w:type="spellEnd"/>
-            <w:r>
-              <w:rPr>
-                <w:rFonts w:ascii="Aptos Narrow" w:eastAsia="Times New Roman" w:hAnsi="Aptos Narrow" w:cs="Times New Roman"/>
-                <w:b/>
-                <w:bCs/>
-                <w:color w:val="000000"/>
-                <w:sz w:val="22"/>
-                <w:szCs w:val="22"/>
-              </w:rPr>
-              <w:t>-QA</w:t>
+              <w:t>DBserverRe-QA</w:t>
             </w:r>
           </w:p>
         </w:tc>
@@ -12820,7 +12318,6 @@
               </w:rPr>
               <w:t>[.]</w:t>
             </w:r>
-            <w:proofErr w:type="spellStart"/>
             <w:r>
               <w:rPr>
                 <w:rFonts w:ascii="Aptos Narrow" w:eastAsia="Times New Roman" w:hAnsi="Aptos Narrow" w:cs="Times New Roman"/>
@@ -12832,7 +12329,6 @@
               </w:rPr>
               <w:t>ams</w:t>
             </w:r>
-            <w:proofErr w:type="spellEnd"/>
             <w:r>
               <w:rPr>
                 <w:rFonts w:ascii="Aptos Narrow" w:eastAsia="Times New Roman" w:hAnsi="Aptos Narrow" w:cs="Times New Roman"/>
@@ -13578,7 +13074,6 @@
                 <w:szCs w:val="22"/>
               </w:rPr>
             </w:pPr>
-            <w:proofErr w:type="spellStart"/>
             <w:r>
               <w:rPr>
                 <w:rFonts w:ascii="Aptos Narrow" w:eastAsia="Times New Roman" w:hAnsi="Aptos Narrow" w:cs="Times New Roman"/>
@@ -13590,7 +13085,6 @@
               </w:rPr>
               <w:t>smtpserverhs</w:t>
             </w:r>
-            <w:proofErr w:type="spellEnd"/>
             <w:r>
               <w:rPr>
                 <w:rFonts w:ascii="Aptos Narrow" w:eastAsia="Times New Roman" w:hAnsi="Aptos Narrow" w:cs="Times New Roman"/>
@@ -13602,7 +13096,6 @@
               </w:rPr>
               <w:t>[.]</w:t>
             </w:r>
-            <w:proofErr w:type="spellStart"/>
             <w:r>
               <w:rPr>
                 <w:rFonts w:ascii="Aptos Narrow" w:eastAsia="Times New Roman" w:hAnsi="Aptos Narrow" w:cs="Times New Roman"/>
@@ -13614,7 +13107,6 @@
               </w:rPr>
               <w:t>ams</w:t>
             </w:r>
-            <w:proofErr w:type="spellEnd"/>
             <w:r>
               <w:rPr>
                 <w:rFonts w:ascii="Aptos Narrow" w:eastAsia="Times New Roman" w:hAnsi="Aptos Narrow" w:cs="Times New Roman"/>
@@ -14382,7 +13874,6 @@
               </w:rPr>
               <w:t>[.]</w:t>
             </w:r>
-            <w:proofErr w:type="spellStart"/>
             <w:r>
               <w:rPr>
                 <w:rFonts w:ascii="Aptos Narrow" w:eastAsia="Times New Roman" w:hAnsi="Aptos Narrow" w:cs="Times New Roman"/>
@@ -14394,7 +13885,6 @@
               </w:rPr>
               <w:t>ams</w:t>
             </w:r>
-            <w:proofErr w:type="spellEnd"/>
             <w:r>
               <w:rPr>
                 <w:rFonts w:ascii="Aptos Narrow" w:eastAsia="Times New Roman" w:hAnsi="Aptos Narrow" w:cs="Times New Roman"/>
@@ -15522,7 +15012,6 @@
               </w:rPr>
               <w:t>[.]</w:t>
             </w:r>
-            <w:proofErr w:type="spellStart"/>
             <w:r>
               <w:rPr>
                 <w:rFonts w:ascii="Aptos Narrow" w:eastAsia="Times New Roman" w:hAnsi="Aptos Narrow" w:cs="Times New Roman"/>
@@ -15534,7 +15023,6 @@
               </w:rPr>
               <w:t>humansite</w:t>
             </w:r>
-            <w:proofErr w:type="spellEnd"/>
             <w:r>
               <w:rPr>
                 <w:rFonts w:ascii="Aptos Narrow" w:eastAsia="Times New Roman" w:hAnsi="Aptos Narrow" w:cs="Times New Roman"/>
@@ -15546,7 +15034,6 @@
               </w:rPr>
               <w:t>[.]</w:t>
             </w:r>
-            <w:proofErr w:type="spellStart"/>
             <w:r>
               <w:rPr>
                 <w:rFonts w:ascii="Aptos Narrow" w:eastAsia="Times New Roman" w:hAnsi="Aptos Narrow" w:cs="Times New Roman"/>
@@ -15558,7 +15045,6 @@
               </w:rPr>
               <w:t>int</w:t>
             </w:r>
-            <w:proofErr w:type="spellEnd"/>
           </w:p>
         </w:tc>
         <w:tc>
@@ -16434,7 +15920,6 @@
                 <w:szCs w:val="22"/>
               </w:rPr>
             </w:pPr>
-            <w:proofErr w:type="gramStart"/>
             <w:r>
               <w:rPr>
                 <w:rFonts w:ascii="Aptos Narrow" w:eastAsia="Times New Roman" w:hAnsi="Aptos Narrow" w:cs="Times New Roman"/>
@@ -16444,19 +15929,7 @@
                 <w:sz w:val="22"/>
                 <w:szCs w:val="22"/>
               </w:rPr>
-              <w:t>Total</w:t>
-            </w:r>
-            <w:proofErr w:type="gramEnd"/>
-            <w:r>
-              <w:rPr>
-                <w:rFonts w:ascii="Aptos Narrow" w:eastAsia="Times New Roman" w:hAnsi="Aptos Narrow" w:cs="Times New Roman"/>
-                <w:b/>
-                <w:bCs/>
-                <w:color w:val="000000"/>
-                <w:sz w:val="22"/>
-                <w:szCs w:val="22"/>
-              </w:rPr>
-              <w:t xml:space="preserve"> general</w:t>
+              <w:t>Total general</w:t>
             </w:r>
           </w:p>
         </w:tc>
@@ -16670,27 +16143,7 @@
           <w:color w:val="242424"/>
           <w:bdr w:val="none" w:sz="0" w:space="0" w:color="auto" w:frame="1"/>
         </w:rPr>
-        <w:t xml:space="preserve">Procedemos a validar la reputación de las </w:t>
-      </w:r>
-      <w:proofErr w:type="spellStart"/>
-      <w:r>
-        <w:rPr>
-          <w:rStyle w:val="Textoennegrita"/>
-          <w:rFonts w:ascii="Arial" w:hAnsi="Arial" w:cs="Arial"/>
-          <w:color w:val="242424"/>
-          <w:bdr w:val="none" w:sz="0" w:space="0" w:color="auto" w:frame="1"/>
-        </w:rPr>
-        <w:t>IPs</w:t>
-      </w:r>
-      <w:proofErr w:type="spellEnd"/>
-      <w:r>
-        <w:rPr>
-          <w:rStyle w:val="Textoennegrita"/>
-          <w:rFonts w:ascii="Arial" w:hAnsi="Arial" w:cs="Arial"/>
-          <w:color w:val="242424"/>
-          <w:bdr w:val="none" w:sz="0" w:space="0" w:color="auto" w:frame="1"/>
-        </w:rPr>
-        <w:t>:</w:t>
+        <w:t>Procedemos a validar la reputación de las IPs:</w:t>
       </w:r>
     </w:p>
     <w:p>
@@ -16725,6 +16178,7 @@
       <w:r>
         <w:rPr>
           <w:rFonts w:ascii="Arial" w:hAnsi="Arial" w:cs="Arial"/>
+          <w:noProof/>
           <w:color w:val="242424"/>
           <w:bdr w:val="none" w:sz="0" w:space="0" w:color="auto" w:frame="1"/>
         </w:rPr>
@@ -16809,25 +16263,7 @@
           <w:bdr w:val="none" w:sz="0" w:space="0" w:color="auto" w:frame="1"/>
         </w:rPr>
         <w:br/>
-        <w:t xml:space="preserve">Las siguientes </w:t>
-      </w:r>
-      <w:proofErr w:type="spellStart"/>
-      <w:r>
-        <w:rPr>
-          <w:rFonts w:ascii="Arial" w:hAnsi="Arial" w:cs="Arial"/>
-          <w:color w:val="242424"/>
-          <w:bdr w:val="none" w:sz="0" w:space="0" w:color="auto" w:frame="1"/>
-        </w:rPr>
-        <w:t>IPs</w:t>
-      </w:r>
-      <w:proofErr w:type="spellEnd"/>
-      <w:r>
-        <w:rPr>
-          <w:rFonts w:ascii="Arial" w:hAnsi="Arial" w:cs="Arial"/>
-          <w:color w:val="242424"/>
-          <w:bdr w:val="none" w:sz="0" w:space="0" w:color="auto" w:frame="1"/>
-        </w:rPr>
-        <w:t xml:space="preserve"> se encuentran bloqueadas dentro de la solución:</w:t>
+        <w:t>Las siguientes IPs se encuentran bloqueadas dentro de la solución:</w:t>
       </w:r>
     </w:p>
     <w:p>
@@ -17117,25 +16553,7 @@
           <w:color w:val="242424"/>
           <w:bdr w:val="none" w:sz="0" w:space="0" w:color="auto" w:frame="1"/>
         </w:rPr>
-        <w:t xml:space="preserve">• Corroborar que las </w:t>
-      </w:r>
-      <w:proofErr w:type="spellStart"/>
-      <w:r>
-        <w:rPr>
-          <w:rFonts w:ascii="Arial" w:hAnsi="Arial" w:cs="Arial"/>
-          <w:color w:val="242424"/>
-          <w:bdr w:val="none" w:sz="0" w:space="0" w:color="auto" w:frame="1"/>
-        </w:rPr>
-        <w:t>IP´s</w:t>
-      </w:r>
-      <w:proofErr w:type="spellEnd"/>
-      <w:r>
-        <w:rPr>
-          <w:rFonts w:ascii="Arial" w:hAnsi="Arial" w:cs="Arial"/>
-          <w:color w:val="242424"/>
-          <w:bdr w:val="none" w:sz="0" w:space="0" w:color="auto" w:frame="1"/>
-        </w:rPr>
-        <w:t xml:space="preserve"> catalogadas como no maliciosas son válidas para ustedes</w:t>
+        <w:t>• Corroborar que las IP´s catalogadas como no maliciosas son válidas para ustedes</w:t>
       </w:r>
     </w:p>
     <w:p>
@@ -19017,147 +18435,39 @@
   </w:abstractNum>
   <w:num w:numId="1" w16cid:durableId="1086076661">
     <w:abstractNumId w:val="9"/>
-    <w:lvlOverride w:ilvl="0"/>
-    <w:lvlOverride w:ilvl="1"/>
-    <w:lvlOverride w:ilvl="2"/>
-    <w:lvlOverride w:ilvl="3"/>
-    <w:lvlOverride w:ilvl="4"/>
-    <w:lvlOverride w:ilvl="5"/>
-    <w:lvlOverride w:ilvl="6"/>
-    <w:lvlOverride w:ilvl="7"/>
-    <w:lvlOverride w:ilvl="8"/>
   </w:num>
   <w:num w:numId="2" w16cid:durableId="933130678">
     <w:abstractNumId w:val="5"/>
-    <w:lvlOverride w:ilvl="0"/>
-    <w:lvlOverride w:ilvl="1"/>
-    <w:lvlOverride w:ilvl="2"/>
-    <w:lvlOverride w:ilvl="3"/>
-    <w:lvlOverride w:ilvl="4"/>
-    <w:lvlOverride w:ilvl="5"/>
-    <w:lvlOverride w:ilvl="6"/>
-    <w:lvlOverride w:ilvl="7"/>
-    <w:lvlOverride w:ilvl="8"/>
   </w:num>
   <w:num w:numId="3" w16cid:durableId="1359117293">
     <w:abstractNumId w:val="6"/>
-    <w:lvlOverride w:ilvl="0"/>
-    <w:lvlOverride w:ilvl="1"/>
-    <w:lvlOverride w:ilvl="2"/>
-    <w:lvlOverride w:ilvl="3"/>
-    <w:lvlOverride w:ilvl="4"/>
-    <w:lvlOverride w:ilvl="5"/>
-    <w:lvlOverride w:ilvl="6"/>
-    <w:lvlOverride w:ilvl="7"/>
-    <w:lvlOverride w:ilvl="8"/>
   </w:num>
   <w:num w:numId="4" w16cid:durableId="1496460987">
     <w:abstractNumId w:val="0"/>
-    <w:lvlOverride w:ilvl="0"/>
-    <w:lvlOverride w:ilvl="1"/>
-    <w:lvlOverride w:ilvl="2"/>
-    <w:lvlOverride w:ilvl="3"/>
-    <w:lvlOverride w:ilvl="4"/>
-    <w:lvlOverride w:ilvl="5"/>
-    <w:lvlOverride w:ilvl="6"/>
-    <w:lvlOverride w:ilvl="7"/>
-    <w:lvlOverride w:ilvl="8"/>
   </w:num>
   <w:num w:numId="5" w16cid:durableId="411926153">
     <w:abstractNumId w:val="1"/>
-    <w:lvlOverride w:ilvl="0"/>
-    <w:lvlOverride w:ilvl="1"/>
-    <w:lvlOverride w:ilvl="2"/>
-    <w:lvlOverride w:ilvl="3"/>
-    <w:lvlOverride w:ilvl="4"/>
-    <w:lvlOverride w:ilvl="5"/>
-    <w:lvlOverride w:ilvl="6"/>
-    <w:lvlOverride w:ilvl="7"/>
-    <w:lvlOverride w:ilvl="8"/>
   </w:num>
   <w:num w:numId="6" w16cid:durableId="1108309153">
     <w:abstractNumId w:val="3"/>
-    <w:lvlOverride w:ilvl="0"/>
-    <w:lvlOverride w:ilvl="1"/>
-    <w:lvlOverride w:ilvl="2"/>
-    <w:lvlOverride w:ilvl="3"/>
-    <w:lvlOverride w:ilvl="4"/>
-    <w:lvlOverride w:ilvl="5"/>
-    <w:lvlOverride w:ilvl="6"/>
-    <w:lvlOverride w:ilvl="7"/>
-    <w:lvlOverride w:ilvl="8"/>
   </w:num>
   <w:num w:numId="7" w16cid:durableId="1313177128">
     <w:abstractNumId w:val="8"/>
-    <w:lvlOverride w:ilvl="0"/>
-    <w:lvlOverride w:ilvl="1"/>
-    <w:lvlOverride w:ilvl="2"/>
-    <w:lvlOverride w:ilvl="3"/>
-    <w:lvlOverride w:ilvl="4"/>
-    <w:lvlOverride w:ilvl="5"/>
-    <w:lvlOverride w:ilvl="6"/>
-    <w:lvlOverride w:ilvl="7"/>
-    <w:lvlOverride w:ilvl="8"/>
   </w:num>
   <w:num w:numId="8" w16cid:durableId="1524972712">
     <w:abstractNumId w:val="7"/>
-    <w:lvlOverride w:ilvl="0"/>
-    <w:lvlOverride w:ilvl="1"/>
-    <w:lvlOverride w:ilvl="2"/>
-    <w:lvlOverride w:ilvl="3"/>
-    <w:lvlOverride w:ilvl="4"/>
-    <w:lvlOverride w:ilvl="5"/>
-    <w:lvlOverride w:ilvl="6"/>
-    <w:lvlOverride w:ilvl="7"/>
-    <w:lvlOverride w:ilvl="8"/>
   </w:num>
   <w:num w:numId="9" w16cid:durableId="156652652">
     <w:abstractNumId w:val="11"/>
-    <w:lvlOverride w:ilvl="0"/>
-    <w:lvlOverride w:ilvl="1"/>
-    <w:lvlOverride w:ilvl="2"/>
-    <w:lvlOverride w:ilvl="3"/>
-    <w:lvlOverride w:ilvl="4"/>
-    <w:lvlOverride w:ilvl="5"/>
-    <w:lvlOverride w:ilvl="6"/>
-    <w:lvlOverride w:ilvl="7"/>
-    <w:lvlOverride w:ilvl="8"/>
   </w:num>
   <w:num w:numId="10" w16cid:durableId="2065061255">
     <w:abstractNumId w:val="2"/>
-    <w:lvlOverride w:ilvl="0"/>
-    <w:lvlOverride w:ilvl="1"/>
-    <w:lvlOverride w:ilvl="2"/>
-    <w:lvlOverride w:ilvl="3"/>
-    <w:lvlOverride w:ilvl="4"/>
-    <w:lvlOverride w:ilvl="5"/>
-    <w:lvlOverride w:ilvl="6"/>
-    <w:lvlOverride w:ilvl="7"/>
-    <w:lvlOverride w:ilvl="8"/>
   </w:num>
   <w:num w:numId="11" w16cid:durableId="516579365">
     <w:abstractNumId w:val="4"/>
-    <w:lvlOverride w:ilvl="0"/>
-    <w:lvlOverride w:ilvl="1"/>
-    <w:lvlOverride w:ilvl="2"/>
-    <w:lvlOverride w:ilvl="3"/>
-    <w:lvlOverride w:ilvl="4"/>
-    <w:lvlOverride w:ilvl="5"/>
-    <w:lvlOverride w:ilvl="6"/>
-    <w:lvlOverride w:ilvl="7"/>
-    <w:lvlOverride w:ilvl="8"/>
   </w:num>
   <w:num w:numId="12" w16cid:durableId="941260524">
     <w:abstractNumId w:val="10"/>
-    <w:lvlOverride w:ilvl="0"/>
-    <w:lvlOverride w:ilvl="1"/>
-    <w:lvlOverride w:ilvl="2"/>
-    <w:lvlOverride w:ilvl="3"/>
-    <w:lvlOverride w:ilvl="4"/>
-    <w:lvlOverride w:ilvl="5"/>
-    <w:lvlOverride w:ilvl="6"/>
-    <w:lvlOverride w:ilvl="7"/>
-    <w:lvlOverride w:ilvl="8"/>
   </w:num>
 </w:numbering>
 </file>

</xml_diff>